<commit_message>
Added Question 22 answer
</commit_message>
<xml_diff>
--- a/Activity 1.docx
+++ b/Activity 1.docx
@@ -11,11 +11,6 @@
       </w:r>
     </w:p>
     <w:p>
-      <w:r>
-        <w:t>Question 13:</w:t>
-      </w:r>
-    </w:p>
-    <w:p>
       <w:pPr>
         <w:pStyle w:val="Default"/>
       </w:pPr>
@@ -50,6 +45,15 @@
         </w:rPr>
         <w:t xml:space="preserve">What are the direct effects of EMF exposure on the human reproductive outcome (100 kHz – 300 GHz)? Are the studies conclusive? (G6 – G41 – G27 – G14) </w:t>
       </w:r>
+    </w:p>
+    <w:p>
+      <w:pPr>
+        <w:rPr>
+          <w:b/>
+          <w:bCs/>
+          <w:lang w:bidi="ar-EG"/>
+        </w:rPr>
+      </w:pPr>
     </w:p>
     <w:p>
       <w:pPr>
@@ -278,34 +282,164 @@
     </w:p>
     <w:p>
       <w:pPr>
-        <w:rPr>
-          <w:lang w:bidi="ar-EG"/>
-        </w:rPr>
-      </w:pPr>
-    </w:p>
-    <w:p>
-      <w:pPr>
-        <w:rPr>
-          <w:lang w:bidi="ar-EG"/>
-        </w:rPr>
-      </w:pPr>
-    </w:p>
-    <w:p>
-      <w:pPr>
-        <w:rPr>
-          <w:lang w:bidi="ar-EG"/>
-        </w:rPr>
-      </w:pPr>
-    </w:p>
-    <w:p>
-      <w:pPr>
-        <w:rPr>
-          <w:lang w:bidi="ar-EG"/>
-        </w:rPr>
-      </w:pPr>
-    </w:p>
-    <w:p>
-      <w:pPr>
+        <w:autoSpaceDE w:val="0"/>
+        <w:autoSpaceDN w:val="0"/>
+        <w:adjustRightInd w:val="0"/>
+        <w:spacing w:after="0" w:line="240" w:lineRule="auto"/>
+        <w:rPr>
+          <w:lang w:bidi="ar-EG"/>
+        </w:rPr>
+      </w:pPr>
+    </w:p>
+    <w:p>
+      <w:pPr>
+        <w:autoSpaceDE w:val="0"/>
+        <w:autoSpaceDN w:val="0"/>
+        <w:adjustRightInd w:val="0"/>
+        <w:spacing w:after="0" w:line="240" w:lineRule="auto"/>
+        <w:rPr>
+          <w:lang w:bidi="ar-EG"/>
+        </w:rPr>
+      </w:pPr>
+    </w:p>
+    <w:p>
+      <w:pPr>
+        <w:autoSpaceDE w:val="0"/>
+        <w:autoSpaceDN w:val="0"/>
+        <w:adjustRightInd w:val="0"/>
+        <w:spacing w:after="0" w:line="240" w:lineRule="auto"/>
+        <w:rPr>
+          <w:lang w:bidi="ar-EG"/>
+        </w:rPr>
+      </w:pPr>
+    </w:p>
+    <w:p>
+      <w:pPr>
+        <w:autoSpaceDE w:val="0"/>
+        <w:autoSpaceDN w:val="0"/>
+        <w:adjustRightInd w:val="0"/>
+        <w:spacing w:after="0" w:line="240" w:lineRule="auto"/>
+        <w:rPr>
+          <w:lang w:bidi="ar-EG"/>
+        </w:rPr>
+      </w:pPr>
+    </w:p>
+    <w:p>
+      <w:pPr>
+        <w:autoSpaceDE w:val="0"/>
+        <w:autoSpaceDN w:val="0"/>
+        <w:adjustRightInd w:val="0"/>
+        <w:spacing w:after="0" w:line="240" w:lineRule="auto"/>
+        <w:rPr>
+          <w:lang w:bidi="ar-EG"/>
+        </w:rPr>
+      </w:pPr>
+    </w:p>
+    <w:p>
+      <w:pPr>
+        <w:autoSpaceDE w:val="0"/>
+        <w:autoSpaceDN w:val="0"/>
+        <w:adjustRightInd w:val="0"/>
+        <w:spacing w:after="0" w:line="240" w:lineRule="auto"/>
+        <w:rPr>
+          <w:lang w:bidi="ar-EG"/>
+        </w:rPr>
+      </w:pPr>
+    </w:p>
+    <w:p>
+      <w:pPr>
+        <w:autoSpaceDE w:val="0"/>
+        <w:autoSpaceDN w:val="0"/>
+        <w:adjustRightInd w:val="0"/>
+        <w:spacing w:after="0" w:line="240" w:lineRule="auto"/>
+        <w:rPr>
+          <w:lang w:bidi="ar-EG"/>
+        </w:rPr>
+      </w:pPr>
+    </w:p>
+    <w:p>
+      <w:pPr>
+        <w:autoSpaceDE w:val="0"/>
+        <w:autoSpaceDN w:val="0"/>
+        <w:adjustRightInd w:val="0"/>
+        <w:spacing w:after="0" w:line="240" w:lineRule="auto"/>
+        <w:rPr>
+          <w:lang w:bidi="ar-EG"/>
+        </w:rPr>
+      </w:pPr>
+    </w:p>
+    <w:p>
+      <w:pPr>
+        <w:autoSpaceDE w:val="0"/>
+        <w:autoSpaceDN w:val="0"/>
+        <w:adjustRightInd w:val="0"/>
+        <w:spacing w:after="0" w:line="240" w:lineRule="auto"/>
+        <w:rPr>
+          <w:lang w:bidi="ar-EG"/>
+        </w:rPr>
+      </w:pPr>
+    </w:p>
+    <w:p>
+      <w:pPr>
+        <w:autoSpaceDE w:val="0"/>
+        <w:autoSpaceDN w:val="0"/>
+        <w:adjustRightInd w:val="0"/>
+        <w:spacing w:after="0" w:line="240" w:lineRule="auto"/>
+        <w:rPr>
+          <w:lang w:bidi="ar-EG"/>
+        </w:rPr>
+      </w:pPr>
+    </w:p>
+    <w:p>
+      <w:pPr>
+        <w:autoSpaceDE w:val="0"/>
+        <w:autoSpaceDN w:val="0"/>
+        <w:adjustRightInd w:val="0"/>
+        <w:spacing w:after="0" w:line="240" w:lineRule="auto"/>
+        <w:rPr>
+          <w:lang w:bidi="ar-EG"/>
+        </w:rPr>
+      </w:pPr>
+    </w:p>
+    <w:p>
+      <w:pPr>
+        <w:autoSpaceDE w:val="0"/>
+        <w:autoSpaceDN w:val="0"/>
+        <w:adjustRightInd w:val="0"/>
+        <w:spacing w:after="0" w:line="240" w:lineRule="auto"/>
+        <w:rPr>
+          <w:lang w:bidi="ar-EG"/>
+        </w:rPr>
+      </w:pPr>
+    </w:p>
+    <w:p>
+      <w:pPr>
+        <w:autoSpaceDE w:val="0"/>
+        <w:autoSpaceDN w:val="0"/>
+        <w:adjustRightInd w:val="0"/>
+        <w:spacing w:after="0" w:line="240" w:lineRule="auto"/>
+        <w:rPr>
+          <w:lang w:bidi="ar-EG"/>
+        </w:rPr>
+      </w:pPr>
+    </w:p>
+    <w:p>
+      <w:pPr>
+        <w:autoSpaceDE w:val="0"/>
+        <w:autoSpaceDN w:val="0"/>
+        <w:adjustRightInd w:val="0"/>
+        <w:spacing w:after="0" w:line="240" w:lineRule="auto"/>
+        <w:rPr>
+          <w:lang w:bidi="ar-EG"/>
+        </w:rPr>
+      </w:pPr>
+    </w:p>
+    <w:p>
+      <w:pPr>
+        <w:autoSpaceDE w:val="0"/>
+        <w:autoSpaceDN w:val="0"/>
+        <w:adjustRightInd w:val="0"/>
+        <w:spacing w:after="0" w:line="240" w:lineRule="auto"/>
         <w:rPr>
           <w:lang w:bidi="ar-EG"/>
         </w:rPr>
@@ -364,6 +498,7 @@
           <w:rFonts w:ascii="Calibri" w:hAnsi="Calibri" w:cs="Calibri"/>
           <w:color w:val="000000"/>
         </w:rPr>
+        <w:lastRenderedPageBreak/>
         <w:t xml:space="preserve">22. What are the SAR limits as basic restrictions according to Canada Safety Code 6? (G15 – G6 – G12) </w:t>
       </w:r>
     </w:p>
@@ -373,6 +508,520 @@
           <w:lang w:bidi="ar-EG"/>
         </w:rPr>
       </w:pPr>
+    </w:p>
+    <w:p>
+      <w:pPr>
+        <w:rPr>
+          <w:b/>
+          <w:bCs/>
+          <w:lang w:bidi="ar-EG"/>
+        </w:rPr>
+      </w:pPr>
+      <w:r>
+        <w:rPr>
+          <w:b/>
+          <w:bCs/>
+          <w:lang w:bidi="ar-EG"/>
+        </w:rPr>
+        <w:t>The specific absorption rate (SAR) is a measure of the rate at which electromagnetic energy is absorbed in the body</w:t>
+      </w:r>
+      <w:r>
+        <w:rPr>
+          <w:b/>
+          <w:bCs/>
+          <w:lang w:bidi="ar-EG"/>
+        </w:rPr>
+        <w:t xml:space="preserve"> its measuring unit is (W/kg)</w:t>
+      </w:r>
+      <w:r>
+        <w:rPr>
+          <w:b/>
+          <w:bCs/>
+          <w:lang w:bidi="ar-EG"/>
+        </w:rPr>
+        <w:t xml:space="preserve">. At frequencies between 100 kHz and 6 GHz, SAR limits </w:t>
+      </w:r>
+      <w:r>
+        <w:rPr>
+          <w:b/>
+          <w:bCs/>
+          <w:lang w:bidi="ar-EG"/>
+        </w:rPr>
+        <w:t>have the priority</w:t>
+      </w:r>
+      <w:r>
+        <w:rPr>
+          <w:b/>
+          <w:bCs/>
+          <w:lang w:bidi="ar-EG"/>
+        </w:rPr>
+        <w:t xml:space="preserve"> over field strength and power density limits and shall not be exceeded.</w:t>
+      </w:r>
+    </w:p>
+    <w:p>
+      <w:pPr>
+        <w:rPr>
+          <w:b/>
+          <w:bCs/>
+          <w:lang w:bidi="ar-EG"/>
+        </w:rPr>
+      </w:pPr>
+      <w:r>
+        <w:rPr>
+          <w:b/>
+          <w:bCs/>
+          <w:lang w:bidi="ar-EG"/>
+        </w:rPr>
+        <w:t>The SAR should be determined for situations where exposures occur at a distance of 0.2 m or less from the source</w:t>
+      </w:r>
+      <w:r>
+        <w:rPr>
+          <w:b/>
+          <w:bCs/>
+          <w:lang w:bidi="ar-EG"/>
+        </w:rPr>
+        <w:t>.</w:t>
+      </w:r>
+    </w:p>
+    <w:p>
+      <w:pPr>
+        <w:rPr>
+          <w:b/>
+          <w:bCs/>
+          <w:lang w:bidi="ar-EG"/>
+        </w:rPr>
+      </w:pPr>
+      <w:r>
+        <w:rPr>
+          <w:b/>
+          <w:bCs/>
+          <w:lang w:bidi="ar-EG"/>
+        </w:rPr>
+        <w:t>When SAR determination is practical and can be achieved then the values in the following table shouldn’t be exceeded.</w:t>
+      </w:r>
+    </w:p>
+    <w:tbl>
+      <w:tblPr>
+        <w:tblStyle w:val="TableGrid"/>
+        <w:tblW w:w="0" w:type="auto"/>
+        <w:tblLook w:val="04A0" w:firstRow="1" w:lastRow="0" w:firstColumn="1" w:lastColumn="0" w:noHBand="0" w:noVBand="1"/>
+      </w:tblPr>
+      <w:tblGrid>
+        <w:gridCol w:w="3116"/>
+        <w:gridCol w:w="3117"/>
+        <w:gridCol w:w="3117"/>
+      </w:tblGrid>
+      <w:tr>
+        <w:tc>
+          <w:tcPr>
+            <w:tcW w:w="3116" w:type="dxa"/>
+          </w:tcPr>
+          <w:p>
+            <w:pPr>
+              <w:jc w:val="center"/>
+              <w:rPr>
+                <w:b/>
+                <w:bCs/>
+                <w:lang w:bidi="ar-EG"/>
+              </w:rPr>
+            </w:pPr>
+            <w:r>
+              <w:rPr>
+                <w:b/>
+                <w:bCs/>
+                <w:lang w:bidi="ar-EG"/>
+              </w:rPr>
+              <w:t>Condition</w:t>
+            </w:r>
+          </w:p>
+        </w:tc>
+        <w:tc>
+          <w:tcPr>
+            <w:tcW w:w="3117" w:type="dxa"/>
+          </w:tcPr>
+          <w:p>
+            <w:pPr>
+              <w:jc w:val="center"/>
+              <w:rPr>
+                <w:b/>
+                <w:bCs/>
+                <w:lang w:bidi="ar-EG"/>
+              </w:rPr>
+            </w:pPr>
+            <w:r>
+              <w:rPr>
+                <w:b/>
+                <w:bCs/>
+                <w:lang w:bidi="ar-EG"/>
+              </w:rPr>
+              <w:t xml:space="preserve">SAR limit </w:t>
+            </w:r>
+            <w:r>
+              <w:rPr>
+                <w:b/>
+                <w:bCs/>
+                <w:lang w:bidi="ar-EG"/>
+              </w:rPr>
+              <w:t>(W/kg)</w:t>
+            </w:r>
+          </w:p>
+          <w:p>
+            <w:pPr>
+              <w:jc w:val="center"/>
+              <w:rPr>
+                <w:b/>
+                <w:bCs/>
+                <w:lang w:bidi="ar-EG"/>
+              </w:rPr>
+            </w:pPr>
+            <w:r>
+              <w:rPr>
+                <w:b/>
+                <w:bCs/>
+                <w:lang w:bidi="ar-EG"/>
+              </w:rPr>
+              <w:t>C</w:t>
+            </w:r>
+            <w:r>
+              <w:rPr>
+                <w:b/>
+                <w:bCs/>
+                <w:lang w:bidi="ar-EG"/>
+              </w:rPr>
+              <w:t>ontrolled environment</w:t>
+            </w:r>
+          </w:p>
+        </w:tc>
+        <w:tc>
+          <w:tcPr>
+            <w:tcW w:w="3117" w:type="dxa"/>
+          </w:tcPr>
+          <w:p>
+            <w:pPr>
+              <w:jc w:val="center"/>
+              <w:rPr>
+                <w:b/>
+                <w:bCs/>
+                <w:lang w:bidi="ar-EG"/>
+              </w:rPr>
+            </w:pPr>
+            <w:r>
+              <w:rPr>
+                <w:b/>
+                <w:bCs/>
+                <w:lang w:bidi="ar-EG"/>
+              </w:rPr>
+              <w:t xml:space="preserve">SAR limit </w:t>
+            </w:r>
+            <w:r>
+              <w:rPr>
+                <w:b/>
+                <w:bCs/>
+                <w:lang w:bidi="ar-EG"/>
+              </w:rPr>
+              <w:t>(W/kg)</w:t>
+            </w:r>
+          </w:p>
+          <w:p>
+            <w:pPr>
+              <w:jc w:val="center"/>
+              <w:rPr>
+                <w:b/>
+                <w:bCs/>
+                <w:lang w:bidi="ar-EG"/>
+              </w:rPr>
+            </w:pPr>
+            <w:r>
+              <w:rPr>
+                <w:b/>
+                <w:bCs/>
+                <w:lang w:bidi="ar-EG"/>
+              </w:rPr>
+              <w:t xml:space="preserve"> uncontrolled environment</w:t>
+            </w:r>
+          </w:p>
+        </w:tc>
+      </w:tr>
+      <w:tr>
+        <w:tc>
+          <w:tcPr>
+            <w:tcW w:w="3116" w:type="dxa"/>
+          </w:tcPr>
+          <w:p>
+            <w:pPr>
+              <w:rPr>
+                <w:b/>
+                <w:bCs/>
+                <w:lang w:bidi="ar-EG"/>
+              </w:rPr>
+            </w:pPr>
+            <w:r>
+              <w:rPr>
+                <w:b/>
+                <w:bCs/>
+                <w:lang w:bidi="ar-EG"/>
+              </w:rPr>
+              <w:t>The SAR averaged over the whole body mass.</w:t>
+            </w:r>
+          </w:p>
+        </w:tc>
+        <w:tc>
+          <w:tcPr>
+            <w:tcW w:w="3117" w:type="dxa"/>
+          </w:tcPr>
+          <w:p>
+            <w:pPr>
+              <w:jc w:val="center"/>
+              <w:rPr>
+                <w:b/>
+                <w:bCs/>
+                <w:lang w:bidi="ar-EG"/>
+              </w:rPr>
+            </w:pPr>
+            <w:r>
+              <w:rPr>
+                <w:b/>
+                <w:bCs/>
+                <w:lang w:bidi="ar-EG"/>
+              </w:rPr>
+              <w:t>0.4</w:t>
+            </w:r>
+          </w:p>
+        </w:tc>
+        <w:tc>
+          <w:tcPr>
+            <w:tcW w:w="3117" w:type="dxa"/>
+          </w:tcPr>
+          <w:p>
+            <w:pPr>
+              <w:jc w:val="center"/>
+              <w:rPr>
+                <w:b/>
+                <w:bCs/>
+                <w:lang w:bidi="ar-EG"/>
+              </w:rPr>
+            </w:pPr>
+            <w:r>
+              <w:rPr>
+                <w:b/>
+                <w:bCs/>
+                <w:lang w:bidi="ar-EG"/>
+              </w:rPr>
+              <w:t>0.08</w:t>
+            </w:r>
+          </w:p>
+        </w:tc>
+      </w:tr>
+      <w:tr>
+        <w:tc>
+          <w:tcPr>
+            <w:tcW w:w="3116" w:type="dxa"/>
+          </w:tcPr>
+          <w:p>
+            <w:pPr>
+              <w:rPr>
+                <w:b/>
+                <w:bCs/>
+                <w:lang w:bidi="ar-EG"/>
+              </w:rPr>
+            </w:pPr>
+            <w:r>
+              <w:rPr>
+                <w:b/>
+                <w:bCs/>
+                <w:lang w:bidi="ar-EG"/>
+              </w:rPr>
+              <w:t>The spatial peak SAR for the head, neck and trunk, averaged over any one gram (g) of tissue*.</w:t>
+            </w:r>
+          </w:p>
+        </w:tc>
+        <w:tc>
+          <w:tcPr>
+            <w:tcW w:w="3117" w:type="dxa"/>
+          </w:tcPr>
+          <w:p>
+            <w:pPr>
+              <w:jc w:val="center"/>
+              <w:rPr>
+                <w:b/>
+                <w:bCs/>
+                <w:lang w:bidi="ar-EG"/>
+              </w:rPr>
+            </w:pPr>
+            <w:r>
+              <w:rPr>
+                <w:b/>
+                <w:bCs/>
+                <w:lang w:bidi="ar-EG"/>
+              </w:rPr>
+              <w:t>8</w:t>
+            </w:r>
+          </w:p>
+        </w:tc>
+        <w:tc>
+          <w:tcPr>
+            <w:tcW w:w="3117" w:type="dxa"/>
+          </w:tcPr>
+          <w:p>
+            <w:pPr>
+              <w:jc w:val="center"/>
+              <w:rPr>
+                <w:b/>
+                <w:bCs/>
+                <w:lang w:bidi="ar-EG"/>
+              </w:rPr>
+            </w:pPr>
+            <w:r>
+              <w:rPr>
+                <w:b/>
+                <w:bCs/>
+                <w:lang w:bidi="ar-EG"/>
+              </w:rPr>
+              <w:t>1.6</w:t>
+            </w:r>
+          </w:p>
+        </w:tc>
+      </w:tr>
+      <w:tr>
+        <w:tc>
+          <w:tcPr>
+            <w:tcW w:w="3116" w:type="dxa"/>
+          </w:tcPr>
+          <w:p>
+            <w:pPr>
+              <w:rPr>
+                <w:b/>
+                <w:bCs/>
+                <w:lang w:bidi="ar-EG"/>
+              </w:rPr>
+            </w:pPr>
+            <w:r>
+              <w:rPr>
+                <w:b/>
+                <w:bCs/>
+                <w:lang w:bidi="ar-EG"/>
+              </w:rPr>
+              <w:t xml:space="preserve">The spatial peak SAR in the limbs as averaged over any </w:t>
+            </w:r>
+          </w:p>
+          <w:p>
+            <w:pPr>
+              <w:rPr>
+                <w:b/>
+                <w:bCs/>
+                <w:lang w:bidi="ar-EG"/>
+              </w:rPr>
+            </w:pPr>
+            <w:r>
+              <w:rPr>
+                <w:b/>
+                <w:bCs/>
+                <w:lang w:bidi="ar-EG"/>
+              </w:rPr>
+              <w:t>10 g of tissue*.</w:t>
+            </w:r>
+          </w:p>
+        </w:tc>
+        <w:tc>
+          <w:tcPr>
+            <w:tcW w:w="3117" w:type="dxa"/>
+          </w:tcPr>
+          <w:p>
+            <w:pPr>
+              <w:jc w:val="center"/>
+              <w:rPr>
+                <w:b/>
+                <w:bCs/>
+                <w:lang w:bidi="ar-EG"/>
+              </w:rPr>
+            </w:pPr>
+            <w:r>
+              <w:rPr>
+                <w:b/>
+                <w:bCs/>
+                <w:lang w:bidi="ar-EG"/>
+              </w:rPr>
+              <w:t>20</w:t>
+            </w:r>
+          </w:p>
+        </w:tc>
+        <w:tc>
+          <w:tcPr>
+            <w:tcW w:w="3117" w:type="dxa"/>
+          </w:tcPr>
+          <w:p>
+            <w:pPr>
+              <w:jc w:val="center"/>
+              <w:rPr>
+                <w:b/>
+                <w:bCs/>
+                <w:lang w:bidi="ar-EG"/>
+              </w:rPr>
+            </w:pPr>
+            <w:r>
+              <w:rPr>
+                <w:b/>
+                <w:bCs/>
+                <w:lang w:bidi="ar-EG"/>
+              </w:rPr>
+              <w:t>4</w:t>
+            </w:r>
+          </w:p>
+        </w:tc>
+      </w:tr>
+    </w:tbl>
+    <w:p>
+      <w:pPr>
+        <w:rPr>
+          <w:b/>
+          <w:bCs/>
+          <w:lang w:bidi="ar-EG"/>
+        </w:rPr>
+      </w:pPr>
+    </w:p>
+    <w:p>
+      <w:pPr>
+        <w:rPr>
+          <w:b/>
+          <w:bCs/>
+          <w:vertAlign w:val="superscript"/>
+          <w:lang w:bidi="ar-EG"/>
+        </w:rPr>
+      </w:pPr>
+      <w:r>
+        <w:rPr>
+          <w:b/>
+          <w:bCs/>
+          <w:lang w:bidi="ar-EG"/>
+        </w:rPr>
+        <w:t>*1g of tissue represents an approximate volume of 1cm</w:t>
+      </w:r>
+      <w:r>
+        <w:rPr>
+          <w:b/>
+          <w:bCs/>
+          <w:vertAlign w:val="superscript"/>
+          <w:lang w:bidi="ar-EG"/>
+        </w:rPr>
+        <w:t>3</w:t>
+      </w:r>
+    </w:p>
+    <w:p>
+      <w:pPr>
+        <w:rPr>
+          <w:b/>
+          <w:bCs/>
+          <w:lang w:bidi="ar-EG"/>
+        </w:rPr>
+      </w:pPr>
+      <w:r>
+        <w:rPr>
+          <w:b/>
+          <w:bCs/>
+          <w:lang w:bidi="ar-EG"/>
+        </w:rPr>
+        <w:t>Although not a requirement of the code, it is suggested that whenever possible, the organ-averaged SAR for the eye should not exceed 0.4 W/kg in the controlled environment and 0.2 W/kg in the uncontrolled environment.</w:t>
+      </w:r>
     </w:p>
     <w:sectPr>
       <w:pgSz w:w="12240" w:h="15840"/>
@@ -907,7 +1556,6 @@
   <w:style w:type="character" w:default="1" w:styleId="DefaultParagraphFont">
     <w:name w:val="Default Paragraph Font"/>
     <w:uiPriority w:val="1"/>
-    <w:semiHidden/>
     <w:unhideWhenUsed/>
   </w:style>
   <w:style w:type="table" w:default="1" w:styleId="TableNormal">
@@ -958,6 +1606,25 @@
       <w:ind w:left="720"/>
       <w:contextualSpacing/>
     </w:pPr>
+  </w:style>
+  <w:style w:type="table" w:styleId="TableGrid">
+    <w:name w:val="Table Grid"/>
+    <w:basedOn w:val="TableNormal"/>
+    <w:uiPriority w:val="39"/>
+    <w:rsid w:val="00457137"/>
+    <w:pPr>
+      <w:spacing w:after="0" w:line="240" w:lineRule="auto"/>
+    </w:pPr>
+    <w:tblPr>
+      <w:tblBorders>
+        <w:top w:val="single" w:sz="4" w:space="0" w:color="auto"/>
+        <w:left w:val="single" w:sz="4" w:space="0" w:color="auto"/>
+        <w:bottom w:val="single" w:sz="4" w:space="0" w:color="auto"/>
+        <w:right w:val="single" w:sz="4" w:space="0" w:color="auto"/>
+        <w:insideH w:val="single" w:sz="4" w:space="0" w:color="auto"/>
+        <w:insideV w:val="single" w:sz="4" w:space="0" w:color="auto"/>
+      </w:tblBorders>
+    </w:tblPr>
   </w:style>
 </w:styles>
 </file>
@@ -1255,4 +1922,16 @@
     </a:ext>
   </a:extLst>
 </a:theme>
+</file>
+
+<file path=customXml/item1.xml><?xml version="1.0" encoding="utf-8"?>
+<b:Sources xmlns:b="http://schemas.openxmlformats.org/officeDocument/2006/bibliography" xmlns="http://schemas.openxmlformats.org/officeDocument/2006/bibliography" SelectedStyle="\HarvardAnglia2008OfficeOnline.xsl" StyleName="Harvard - Anglia" Version="2008"/>
+</file>
+
+<file path=customXml/itemProps1.xml><?xml version="1.0" encoding="utf-8"?>
+<ds:datastoreItem xmlns:ds="http://schemas.openxmlformats.org/officeDocument/2006/customXml" ds:itemID="{08722DF0-40D8-4078-ADD7-2BDB934D1863}">
+  <ds:schemaRefs>
+    <ds:schemaRef ds:uri="http://schemas.openxmlformats.org/officeDocument/2006/bibliography"/>
+  </ds:schemaRefs>
+</ds:datastoreItem>
 </file>
</xml_diff>